<commit_message>
Revisión casos de frontera
</commit_message>
<xml_diff>
--- a/ClasesEquivalencia/Evidencia.pdf.docx
+++ b/ClasesEquivalencia/Evidencia.pdf.docx
@@ -1666,7 +1666,6 @@
         <w:tblCellMar>
           <w:top w:w="101" w:type="dxa"/>
           <w:left w:w="55" w:type="dxa"/>
-          <w:bottom w:w="0" w:type="dxa"/>
           <w:right w:w="115" w:type="dxa"/>
         </w:tblCellMar>
         <w:tblLook w:val="04A0" w:firstRow="1" w:lastRow="0" w:firstColumn="1" w:lastColumn="0" w:noHBand="0" w:noVBand="1"/>
@@ -3086,8 +3085,12 @@
     </w:p>
     <w:p>
       <w:pPr>
+        <w:pStyle w:val="ListParagraph"/>
+        <w:numPr>
+          <w:ilvl w:val="0"/>
+          <w:numId w:val="3"/>
+        </w:numPr>
         <w:spacing w:after="142" w:line="331" w:lineRule="auto"/>
-        <w:ind w:left="705"/>
         <w:jc w:val="both"/>
       </w:pPr>
       <w:proofErr w:type="spellStart"/>
@@ -3101,21 +3104,26 @@
     </w:p>
     <w:p>
       <w:pPr>
+        <w:pStyle w:val="ListParagraph"/>
         <w:spacing w:after="142" w:line="331" w:lineRule="auto"/>
-        <w:ind w:left="705"/>
-        <w:jc w:val="both"/>
-      </w:pPr>
-      <w:r>
-        <w:t xml:space="preserve">Entrada: -5 </w:t>
-      </w:r>
-      <w:proofErr w:type="spellStart"/>
-    </w:p>
-    <w:p>
-      <w:pPr>
+        <w:ind w:left="2160"/>
+        <w:jc w:val="both"/>
+      </w:pPr>
+      <w:r>
+        <w:t>Entrada: (150,19,25)</w:t>
+      </w:r>
+      <w:r>
+        <w:t xml:space="preserve"> </w:t>
+      </w:r>
+    </w:p>
+    <w:p>
+      <w:pPr>
+        <w:pStyle w:val="ListParagraph"/>
         <w:spacing w:after="142" w:line="331" w:lineRule="auto"/>
-        <w:ind w:left="705"/>
-        <w:jc w:val="both"/>
-      </w:pPr>
+        <w:ind w:left="2160"/>
+        <w:jc w:val="both"/>
+      </w:pPr>
+      <w:proofErr w:type="spellStart"/>
       <w:r>
         <w:t>Resultado</w:t>
       </w:r>
@@ -3123,6 +3131,39 @@
       <w:r>
         <w:t xml:space="preserve">: </w:t>
       </w:r>
+      <w:r>
+        <w:t>150</w:t>
+      </w:r>
+    </w:p>
+    <w:p>
+      <w:pPr>
+        <w:pStyle w:val="ListParagraph"/>
+        <w:spacing w:after="142" w:line="331" w:lineRule="auto"/>
+        <w:ind w:left="2160"/>
+        <w:jc w:val="both"/>
+      </w:pPr>
+      <w:r>
+        <w:t xml:space="preserve">Entrada: </w:t>
+      </w:r>
+      <w:r>
+        <w:t>(-5,50,25)</w:t>
+      </w:r>
+    </w:p>
+    <w:p>
+      <w:pPr>
+        <w:pStyle w:val="ListParagraph"/>
+        <w:spacing w:after="142" w:line="331" w:lineRule="auto"/>
+        <w:ind w:left="2160"/>
+        <w:jc w:val="both"/>
+      </w:pPr>
+      <w:proofErr w:type="spellStart"/>
+      <w:r>
+        <w:t>Resultado</w:t>
+      </w:r>
+      <w:proofErr w:type="spellEnd"/>
+      <w:r>
+        <w:t xml:space="preserve">: </w:t>
+      </w:r>
       <w:proofErr w:type="spellStart"/>
       <w:r>
         <w:t>ExcepcionParametrosInvalidos</w:t>
@@ -3131,68 +3172,115 @@
     </w:p>
     <w:p>
       <w:pPr>
+        <w:pStyle w:val="ListParagraph"/>
+        <w:numPr>
+          <w:ilvl w:val="0"/>
+          <w:numId w:val="3"/>
+        </w:numPr>
         <w:spacing w:after="142" w:line="331" w:lineRule="auto"/>
-        <w:ind w:left="705"/>
-        <w:jc w:val="both"/>
-      </w:pPr>
-      <w:r>
-        <w:t>Entrada: 10.25</w:t>
-      </w:r>
-    </w:p>
-    <w:p>
-      <w:pPr>
+        <w:jc w:val="both"/>
+      </w:pPr>
+      <w:proofErr w:type="spellStart"/>
+      <w:r>
+        <w:t>Clase</w:t>
+      </w:r>
+      <w:proofErr w:type="spellEnd"/>
+      <w:r>
+        <w:t xml:space="preserve"> 2:</w:t>
+      </w:r>
+    </w:p>
+    <w:p>
+      <w:pPr>
+        <w:pStyle w:val="ListParagraph"/>
         <w:spacing w:after="142" w:line="331" w:lineRule="auto"/>
-        <w:ind w:left="705"/>
-        <w:jc w:val="both"/>
-      </w:pPr>
-      <w:proofErr w:type="spellStart"/>
-      <w:r>
-        <w:t>Resultado</w:t>
-      </w:r>
-      <w:proofErr w:type="spellEnd"/>
-      <w:r>
-        <w:t xml:space="preserve">: </w:t>
-      </w:r>
-      <w:proofErr w:type="spellStart"/>
-      <w:r>
-        <w:t>ExcepcionParametrosInvalidos</w:t>
-      </w:r>
-      <w:proofErr w:type="spellEnd"/>
-    </w:p>
-    <w:p>
-      <w:pPr>
+        <w:ind w:left="2160"/>
+        <w:jc w:val="both"/>
+      </w:pPr>
+      <w:r>
+        <w:t xml:space="preserve">Entrada: </w:t>
+      </w:r>
+      <w:r>
+        <w:t>(</w:t>
+      </w:r>
+      <w:r>
+        <w:t>20</w:t>
+      </w:r>
+      <w:r>
+        <w:t>,18,25)</w:t>
+      </w:r>
+    </w:p>
+    <w:p>
+      <w:pPr>
+        <w:pStyle w:val="ListParagraph"/>
         <w:spacing w:after="142" w:line="331" w:lineRule="auto"/>
-        <w:ind w:left="705"/>
-        <w:jc w:val="both"/>
-      </w:pPr>
-      <w:r>
-        <w:t>Entrada: 20</w:t>
-      </w:r>
-    </w:p>
-    <w:p>
-      <w:pPr>
+        <w:ind w:left="2160"/>
+        <w:jc w:val="both"/>
+      </w:pPr>
+      <w:r>
+        <w:t xml:space="preserve">Salida: </w:t>
+      </w:r>
+      <w:r>
+        <w:t>20</w:t>
+      </w:r>
+    </w:p>
+    <w:p>
+      <w:pPr>
+        <w:pStyle w:val="ListParagraph"/>
         <w:spacing w:after="142" w:line="331" w:lineRule="auto"/>
-        <w:ind w:left="705"/>
-        <w:jc w:val="both"/>
-      </w:pPr>
-      <w:proofErr w:type="spellStart"/>
-      <w:r>
-        <w:t>Resultado</w:t>
-      </w:r>
-      <w:proofErr w:type="spellEnd"/>
-      <w:r>
-        <w:t xml:space="preserve">: </w:t>
+        <w:ind w:left="2160"/>
+        <w:jc w:val="both"/>
+      </w:pPr>
+      <w:r>
+        <w:t xml:space="preserve">Entrada: </w:t>
+      </w:r>
+      <w:r>
+        <w:t>(</w:t>
+      </w:r>
+      <w:r>
+        <w:t>20</w:t>
+      </w:r>
+      <w:r>
+        <w:t>,21,25)</w:t>
+      </w:r>
+    </w:p>
+    <w:p>
+      <w:pPr>
+        <w:pStyle w:val="ListParagraph"/>
+        <w:spacing w:after="142" w:line="331" w:lineRule="auto"/>
+        <w:ind w:left="2160"/>
+        <w:jc w:val="both"/>
+      </w:pPr>
+      <w:r>
+        <w:t xml:space="preserve">Salida: </w:t>
       </w:r>
       <w:proofErr w:type="spellStart"/>
       <w:r>
         <w:t>Valido</w:t>
       </w:r>
       <w:proofErr w:type="spellEnd"/>
-    </w:p>
-    <w:p>
-      <w:pPr>
+      <w:r>
+        <w:t xml:space="preserve">, </w:t>
+      </w:r>
+      <w:r>
+        <w:t xml:space="preserve">con </w:t>
+      </w:r>
+      <w:proofErr w:type="spellStart"/>
+      <w:r>
+        <w:t>descuento</w:t>
+      </w:r>
+      <w:proofErr w:type="spellEnd"/>
+      <w:r>
+        <w:t xml:space="preserve"> 17</w:t>
+      </w:r>
+    </w:p>
+    <w:p>
+      <w:pPr>
+        <w:pStyle w:val="ListParagraph"/>
+        <w:numPr>
+          <w:ilvl w:val="0"/>
+          <w:numId w:val="3"/>
+        </w:numPr>
         <w:spacing w:after="142" w:line="331" w:lineRule="auto"/>
-        <w:ind w:left="705"/>
         <w:jc w:val="both"/>
       </w:pPr>
       <w:proofErr w:type="spellStart"/>
@@ -3201,48 +3289,56 @@
       </w:r>
       <w:proofErr w:type="spellEnd"/>
       <w:r>
-        <w:t xml:space="preserve"> 2:</w:t>
-      </w:r>
-    </w:p>
-    <w:p>
-      <w:pPr>
+        <w:t xml:space="preserve"> 3:</w:t>
+      </w:r>
+    </w:p>
+    <w:p>
+      <w:pPr>
+        <w:pStyle w:val="ListParagraph"/>
         <w:spacing w:after="142" w:line="331" w:lineRule="auto"/>
-        <w:ind w:left="705"/>
-        <w:jc w:val="both"/>
-      </w:pPr>
-      <w:r>
-        <w:t>Entrada: -20</w:t>
-      </w:r>
-    </w:p>
-    <w:p>
-      <w:pPr>
+        <w:ind w:left="2160"/>
+        <w:jc w:val="both"/>
+      </w:pPr>
+      <w:r>
+        <w:t xml:space="preserve">Entrada: </w:t>
+      </w:r>
+      <w:r>
+        <w:t>(20,18,19)</w:t>
+      </w:r>
+    </w:p>
+    <w:p>
+      <w:pPr>
+        <w:pStyle w:val="ListParagraph"/>
         <w:spacing w:after="142" w:line="331" w:lineRule="auto"/>
-        <w:ind w:left="705"/>
+        <w:ind w:left="2160"/>
         <w:jc w:val="both"/>
       </w:pPr>
       <w:r>
         <w:t xml:space="preserve">Salida: </w:t>
       </w:r>
-      <w:proofErr w:type="spellStart"/>
-      <w:r>
-        <w:t>ExcepcionParametrosInvalidos</w:t>
-      </w:r>
-      <w:proofErr w:type="spellEnd"/>
-    </w:p>
-    <w:p>
-      <w:pPr>
+      <w:r>
+        <w:t>20</w:t>
+      </w:r>
+    </w:p>
+    <w:p>
+      <w:pPr>
+        <w:pStyle w:val="ListParagraph"/>
         <w:spacing w:after="142" w:line="331" w:lineRule="auto"/>
-        <w:ind w:left="705"/>
-        <w:jc w:val="both"/>
-      </w:pPr>
-      <w:r>
-        <w:t>Entrada: 20</w:t>
-      </w:r>
-    </w:p>
-    <w:p>
-      <w:pPr>
+        <w:ind w:left="2160"/>
+        <w:jc w:val="both"/>
+      </w:pPr>
+      <w:r>
+        <w:t xml:space="preserve">Entrada: </w:t>
+      </w:r>
+      <w:r>
+        <w:t>(20,11,64)</w:t>
+      </w:r>
+    </w:p>
+    <w:p>
+      <w:pPr>
+        <w:pStyle w:val="ListParagraph"/>
         <w:spacing w:after="142" w:line="331" w:lineRule="auto"/>
-        <w:ind w:left="705"/>
+        <w:ind w:left="2160"/>
         <w:jc w:val="both"/>
       </w:pPr>
       <w:r>
@@ -3254,11 +3350,104 @@
       </w:r>
       <w:proofErr w:type="spellEnd"/>
       <w:r>
-        <w:t xml:space="preserve">, </w:t>
-      </w:r>
-      <w:proofErr w:type="spellStart"/>
-      <w:r>
-        <w:t>pero</w:t>
+        <w:t xml:space="preserve"> y sin </w:t>
+      </w:r>
+      <w:proofErr w:type="spellStart"/>
+      <w:r>
+        <w:t>descuento</w:t>
+      </w:r>
+      <w:proofErr w:type="spellEnd"/>
+      <w:r>
+        <w:t xml:space="preserve"> 20</w:t>
+      </w:r>
+    </w:p>
+    <w:p>
+      <w:pPr>
+        <w:pStyle w:val="ListParagraph"/>
+        <w:numPr>
+          <w:ilvl w:val="0"/>
+          <w:numId w:val="3"/>
+        </w:numPr>
+        <w:spacing w:after="142" w:line="331" w:lineRule="auto"/>
+        <w:jc w:val="both"/>
+      </w:pPr>
+      <w:proofErr w:type="spellStart"/>
+      <w:r>
+        <w:t>Clase</w:t>
+      </w:r>
+      <w:proofErr w:type="spellEnd"/>
+      <w:r>
+        <w:t xml:space="preserve"> 4:</w:t>
+      </w:r>
+    </w:p>
+    <w:p>
+      <w:pPr>
+        <w:pStyle w:val="ListParagraph"/>
+        <w:spacing w:after="142" w:line="331" w:lineRule="auto"/>
+        <w:ind w:left="2160"/>
+        <w:jc w:val="both"/>
+      </w:pPr>
+      <w:r>
+        <w:t xml:space="preserve">Entrada: </w:t>
+      </w:r>
+      <w:r>
+        <w:t>(20,18,70)</w:t>
+      </w:r>
+    </w:p>
+    <w:p>
+      <w:pPr>
+        <w:pStyle w:val="ListParagraph"/>
+        <w:spacing w:after="142" w:line="331" w:lineRule="auto"/>
+        <w:ind w:left="2160"/>
+        <w:jc w:val="both"/>
+      </w:pPr>
+      <w:r>
+        <w:t xml:space="preserve">Salida: </w:t>
+      </w:r>
+      <w:proofErr w:type="spellStart"/>
+      <w:r>
+        <w:t>Valido</w:t>
+      </w:r>
+      <w:proofErr w:type="spellEnd"/>
+      <w:r>
+        <w:t xml:space="preserve"> con </w:t>
+      </w:r>
+      <w:proofErr w:type="spellStart"/>
+      <w:r>
+        <w:t>descuento</w:t>
+      </w:r>
+      <w:proofErr w:type="spellEnd"/>
+      <w:r>
+        <w:t xml:space="preserve"> 19</w:t>
+      </w:r>
+    </w:p>
+    <w:p>
+      <w:pPr>
+        <w:pStyle w:val="ListParagraph"/>
+        <w:spacing w:after="142" w:line="331" w:lineRule="auto"/>
+        <w:ind w:left="2160"/>
+        <w:jc w:val="both"/>
+      </w:pPr>
+      <w:r>
+        <w:t xml:space="preserve">Entrada: </w:t>
+      </w:r>
+      <w:r>
+        <w:t>(20,11,65)</w:t>
+      </w:r>
+    </w:p>
+    <w:p>
+      <w:pPr>
+        <w:pStyle w:val="ListParagraph"/>
+        <w:spacing w:after="142" w:line="331" w:lineRule="auto"/>
+        <w:ind w:left="2160"/>
+        <w:jc w:val="both"/>
+      </w:pPr>
+      <w:r>
+        <w:t xml:space="preserve">Salida: </w:t>
+      </w:r>
+      <w:proofErr w:type="spellStart"/>
+      <w:r>
+        <w:t>Valido</w:t>
       </w:r>
       <w:proofErr w:type="spellEnd"/>
       <w:r>
@@ -3266,55 +3455,21 @@
       </w:r>
       <w:proofErr w:type="spellStart"/>
       <w:r>
-        <w:t>descuentos</w:t>
-      </w:r>
-      <w:proofErr w:type="spellEnd"/>
-    </w:p>
-    <w:p>
-      <w:pPr>
+        <w:t>descuento</w:t>
+      </w:r>
+      <w:proofErr w:type="spellEnd"/>
+      <w:r>
+        <w:t xml:space="preserve"> 20</w:t>
+      </w:r>
+    </w:p>
+    <w:p>
+      <w:pPr>
+        <w:pStyle w:val="ListParagraph"/>
+        <w:numPr>
+          <w:ilvl w:val="0"/>
+          <w:numId w:val="3"/>
+        </w:numPr>
         <w:spacing w:after="142" w:line="331" w:lineRule="auto"/>
-        <w:ind w:left="705"/>
-        <w:jc w:val="both"/>
-      </w:pPr>
-      <w:r>
-        <w:t>Entrada: 40</w:t>
-      </w:r>
-    </w:p>
-    <w:p>
-      <w:pPr>
-        <w:spacing w:after="142" w:line="331" w:lineRule="auto"/>
-        <w:ind w:left="705"/>
-        <w:jc w:val="both"/>
-      </w:pPr>
-      <w:proofErr w:type="spellStart"/>
-      <w:r>
-        <w:t>Saldida</w:t>
-      </w:r>
-      <w:proofErr w:type="spellEnd"/>
-      <w:r>
-        <w:t xml:space="preserve">: </w:t>
-      </w:r>
-      <w:proofErr w:type="spellStart"/>
-      <w:r>
-        <w:t>Valido</w:t>
-      </w:r>
-      <w:proofErr w:type="spellEnd"/>
-      <w:r>
-        <w:t xml:space="preserve"> y con </w:t>
-      </w:r>
-      <w:proofErr w:type="spellStart"/>
-      <w:r>
-        <w:t>descuento</w:t>
-      </w:r>
-      <w:proofErr w:type="spellEnd"/>
-      <w:r>
-        <w:t>.</w:t>
-      </w:r>
-    </w:p>
-    <w:p>
-      <w:pPr>
-        <w:spacing w:after="142" w:line="331" w:lineRule="auto"/>
-        <w:ind w:left="705"/>
         <w:jc w:val="both"/>
       </w:pPr>
       <w:proofErr w:type="spellStart"/>
@@ -3324,23 +3479,28 @@
       </w:r>
       <w:proofErr w:type="spellEnd"/>
       <w:r>
-        <w:t xml:space="preserve"> 3:</w:t>
-      </w:r>
-    </w:p>
-    <w:p>
-      <w:pPr>
+        <w:t xml:space="preserve"> 5</w:t>
+      </w:r>
+    </w:p>
+    <w:p>
+      <w:pPr>
+        <w:pStyle w:val="ListParagraph"/>
         <w:spacing w:after="142" w:line="331" w:lineRule="auto"/>
-        <w:ind w:left="705"/>
-        <w:jc w:val="both"/>
-      </w:pPr>
-      <w:r>
-        <w:t>Entrada: -5</w:t>
-      </w:r>
-    </w:p>
-    <w:p>
-      <w:pPr>
+        <w:ind w:left="2160"/>
+        <w:jc w:val="both"/>
+      </w:pPr>
+      <w:r>
+        <w:t xml:space="preserve">Entrada: </w:t>
+      </w:r>
+      <w:r>
+        <w:t>(20,19,11)</w:t>
+      </w:r>
+    </w:p>
+    <w:p>
+      <w:pPr>
+        <w:pStyle w:val="ListParagraph"/>
         <w:spacing w:after="142" w:line="331" w:lineRule="auto"/>
-        <w:ind w:left="705"/>
+        <w:ind w:left="2160"/>
         <w:jc w:val="both"/>
       </w:pPr>
       <w:r>
@@ -3348,27 +3508,40 @@
       </w:r>
       <w:proofErr w:type="spellStart"/>
       <w:r>
-        <w:t>ExcepcionParametrosInvalidos</w:t>
-      </w:r>
-      <w:proofErr w:type="spellEnd"/>
-    </w:p>
-    <w:p>
-      <w:pPr>
+        <w:t>valido</w:t>
+      </w:r>
+      <w:proofErr w:type="spellEnd"/>
+      <w:r>
+        <w:t xml:space="preserve"> con </w:t>
+      </w:r>
+      <w:proofErr w:type="spellStart"/>
+      <w:r>
+        <w:t>descuento</w:t>
+      </w:r>
+      <w:proofErr w:type="spellEnd"/>
+      <w:r>
+        <w:t xml:space="preserve"> 19</w:t>
+      </w:r>
+    </w:p>
+    <w:p>
+      <w:pPr>
+        <w:pStyle w:val="ListParagraph"/>
         <w:spacing w:after="142" w:line="331" w:lineRule="auto"/>
-        <w:ind w:left="705"/>
+        <w:ind w:left="2160"/>
         <w:jc w:val="both"/>
       </w:pPr>
       <w:r>
         <w:t xml:space="preserve">Entrada: </w:t>
       </w:r>
       <w:r>
-        <w:t>20</w:t>
-      </w:r>
-    </w:p>
-    <w:p>
-      <w:pPr>
+        <w:t>(20,18,25)</w:t>
+      </w:r>
+    </w:p>
+    <w:p>
+      <w:pPr>
+        <w:pStyle w:val="ListParagraph"/>
         <w:spacing w:after="142" w:line="331" w:lineRule="auto"/>
-        <w:ind w:left="705"/>
+        <w:ind w:left="2160"/>
         <w:jc w:val="both"/>
       </w:pPr>
       <w:r>
@@ -3376,22 +3549,35 @@
       </w:r>
       <w:proofErr w:type="spellStart"/>
       <w:r>
-        <w:t>Valido</w:t>
-      </w:r>
-      <w:proofErr w:type="spellEnd"/>
-      <w:r>
-        <w:t xml:space="preserve"> y sin </w:t>
+        <w:t>valido</w:t>
+      </w:r>
+      <w:proofErr w:type="spellEnd"/>
+      <w:r>
+        <w:t xml:space="preserve"> </w:t>
+      </w:r>
+      <w:r>
+        <w:t>sin</w:t>
+      </w:r>
+      <w:r>
+        <w:t xml:space="preserve"> </w:t>
       </w:r>
       <w:proofErr w:type="spellStart"/>
       <w:r>
         <w:t>descuento</w:t>
       </w:r>
       <w:proofErr w:type="spellEnd"/>
-    </w:p>
-    <w:p>
-      <w:pPr>
+      <w:r>
+        <w:t xml:space="preserve"> 20</w:t>
+      </w:r>
+    </w:p>
+    <w:p>
+      <w:pPr>
+        <w:pStyle w:val="ListParagraph"/>
+        <w:numPr>
+          <w:ilvl w:val="0"/>
+          <w:numId w:val="3"/>
+        </w:numPr>
         <w:spacing w:after="142" w:line="331" w:lineRule="auto"/>
-        <w:ind w:left="705"/>
         <w:jc w:val="both"/>
       </w:pPr>
       <w:proofErr w:type="spellStart"/>
@@ -3400,23 +3586,28 @@
       </w:r>
       <w:proofErr w:type="spellEnd"/>
       <w:r>
-        <w:t xml:space="preserve"> 4:</w:t>
-      </w:r>
-    </w:p>
-    <w:p>
-      <w:pPr>
+        <w:t xml:space="preserve"> 6:</w:t>
+      </w:r>
+    </w:p>
+    <w:p>
+      <w:pPr>
+        <w:pStyle w:val="ListParagraph"/>
         <w:spacing w:after="142" w:line="331" w:lineRule="auto"/>
-        <w:ind w:left="705"/>
-        <w:jc w:val="both"/>
-      </w:pPr>
-      <w:r>
-        <w:t>Entrada: 66</w:t>
-      </w:r>
-    </w:p>
-    <w:p>
-      <w:pPr>
+        <w:ind w:left="2160"/>
+        <w:jc w:val="both"/>
+      </w:pPr>
+      <w:r>
+        <w:t xml:space="preserve">Entrada: </w:t>
+      </w:r>
+      <w:r>
+        <w:t>(20,50,25)</w:t>
+      </w:r>
+    </w:p>
+    <w:p>
+      <w:pPr>
+        <w:pStyle w:val="ListParagraph"/>
         <w:spacing w:after="142" w:line="331" w:lineRule="auto"/>
-        <w:ind w:left="705"/>
+        <w:ind w:left="2160"/>
         <w:jc w:val="both"/>
       </w:pPr>
       <w:r>
@@ -3424,7 +3615,7 @@
       </w:r>
       <w:proofErr w:type="spellStart"/>
       <w:r>
-        <w:t>Valido</w:t>
+        <w:t>valido</w:t>
       </w:r>
       <w:proofErr w:type="spellEnd"/>
       <w:r>
@@ -3435,24 +3626,29 @@
         <w:t>descuento</w:t>
       </w:r>
       <w:proofErr w:type="spellEnd"/>
-    </w:p>
-    <w:p>
-      <w:pPr>
+      <w:r>
+        <w:t xml:space="preserve"> 17</w:t>
+      </w:r>
+    </w:p>
+    <w:p>
+      <w:pPr>
+        <w:pStyle w:val="ListParagraph"/>
         <w:spacing w:after="142" w:line="331" w:lineRule="auto"/>
-        <w:ind w:left="705"/>
-        <w:jc w:val="both"/>
-      </w:pPr>
-      <w:r>
-        <w:t>Entrada: 6</w:t>
-      </w:r>
-      <w:r>
-        <w:t>4</w:t>
-      </w:r>
-    </w:p>
-    <w:p>
-      <w:pPr>
+        <w:ind w:left="2160"/>
+        <w:jc w:val="both"/>
+      </w:pPr>
+      <w:r>
+        <w:t xml:space="preserve">Entrada: </w:t>
+      </w:r>
+      <w:r>
+        <w:t>(20,19,25)</w:t>
+      </w:r>
+    </w:p>
+    <w:p>
+      <w:pPr>
+        <w:pStyle w:val="ListParagraph"/>
         <w:spacing w:after="142" w:line="331" w:lineRule="auto"/>
-        <w:ind w:left="705"/>
+        <w:ind w:left="2160"/>
         <w:jc w:val="both"/>
       </w:pPr>
       <w:r>
@@ -3460,251 +3656,20 @@
       </w:r>
       <w:proofErr w:type="spellStart"/>
       <w:r>
-        <w:t>Valido</w:t>
-      </w:r>
-      <w:proofErr w:type="spellEnd"/>
-      <w:r>
-        <w:t xml:space="preserve"> </w:t>
-      </w:r>
-      <w:r>
-        <w:t>sin</w:t>
-      </w:r>
-      <w:r>
-        <w:t xml:space="preserve"> </w:t>
+        <w:t>valido</w:t>
+      </w:r>
+      <w:proofErr w:type="spellEnd"/>
+      <w:r>
+        <w:t xml:space="preserve"> sin </w:t>
       </w:r>
       <w:proofErr w:type="spellStart"/>
       <w:r>
         <w:t>descuento</w:t>
       </w:r>
       <w:proofErr w:type="spellEnd"/>
-    </w:p>
-    <w:p>
-      <w:pPr>
-        <w:spacing w:after="142" w:line="331" w:lineRule="auto"/>
-        <w:ind w:left="705"/>
-        <w:jc w:val="both"/>
-      </w:pPr>
-      <w:r>
-        <w:t xml:space="preserve">Entrada: 120 </w:t>
-      </w:r>
-    </w:p>
-    <w:p>
-      <w:pPr>
-        <w:spacing w:after="142" w:line="331" w:lineRule="auto"/>
-        <w:ind w:left="705"/>
-        <w:jc w:val="both"/>
-      </w:pPr>
-      <w:r>
-        <w:t xml:space="preserve">Salida: </w:t>
-      </w:r>
-      <w:proofErr w:type="spellStart"/>
-      <w:r>
-        <w:t>Valido</w:t>
-      </w:r>
-      <w:proofErr w:type="spellEnd"/>
-      <w:r>
-        <w:t xml:space="preserve"> con </w:t>
-      </w:r>
-      <w:proofErr w:type="spellStart"/>
-      <w:r>
-        <w:t>descuento</w:t>
-      </w:r>
-      <w:proofErr w:type="spellEnd"/>
-    </w:p>
-    <w:p>
-      <w:pPr>
-        <w:spacing w:after="142" w:line="331" w:lineRule="auto"/>
-        <w:ind w:left="705"/>
-        <w:jc w:val="both"/>
-      </w:pPr>
-      <w:proofErr w:type="spellStart"/>
-      <w:r>
-        <w:t>Clase</w:t>
-      </w:r>
-      <w:proofErr w:type="spellEnd"/>
-      <w:r>
-        <w:t xml:space="preserve"> 5</w:t>
-      </w:r>
-    </w:p>
-    <w:p>
-      <w:pPr>
-        <w:spacing w:after="142" w:line="331" w:lineRule="auto"/>
-        <w:ind w:left="705"/>
-        <w:jc w:val="both"/>
-      </w:pPr>
-      <w:r>
-        <w:t>Entrada: 0</w:t>
-      </w:r>
-    </w:p>
-    <w:p>
-      <w:pPr>
-        <w:spacing w:after="142" w:line="331" w:lineRule="auto"/>
-        <w:ind w:left="705"/>
-        <w:jc w:val="both"/>
-      </w:pPr>
-      <w:r>
-        <w:t xml:space="preserve">Salida: </w:t>
-      </w:r>
-      <w:proofErr w:type="spellStart"/>
-      <w:r>
-        <w:t>valido</w:t>
-      </w:r>
-      <w:proofErr w:type="spellEnd"/>
-      <w:r>
-        <w:t xml:space="preserve"> con </w:t>
-      </w:r>
-      <w:proofErr w:type="spellStart"/>
-      <w:r>
-        <w:t>descuento</w:t>
-      </w:r>
-      <w:proofErr w:type="spellEnd"/>
-    </w:p>
-    <w:p>
-      <w:pPr>
-        <w:spacing w:after="142" w:line="331" w:lineRule="auto"/>
-        <w:ind w:left="705"/>
-        <w:jc w:val="both"/>
-      </w:pPr>
-      <w:r>
-        <w:t>Entrada: 17</w:t>
-      </w:r>
-    </w:p>
-    <w:p>
-      <w:pPr>
-        <w:spacing w:after="142" w:line="331" w:lineRule="auto"/>
-        <w:ind w:left="705"/>
-        <w:jc w:val="both"/>
-      </w:pPr>
-      <w:r>
-        <w:t xml:space="preserve">Salida: </w:t>
-      </w:r>
-      <w:proofErr w:type="spellStart"/>
-      <w:r>
-        <w:t>valido</w:t>
-      </w:r>
-      <w:proofErr w:type="spellEnd"/>
-      <w:r>
-        <w:t xml:space="preserve"> con </w:t>
-      </w:r>
-      <w:proofErr w:type="spellStart"/>
-      <w:r>
-        <w:t>descuento</w:t>
-      </w:r>
-      <w:proofErr w:type="spellEnd"/>
-    </w:p>
-    <w:p>
-      <w:pPr>
-        <w:spacing w:after="142" w:line="331" w:lineRule="auto"/>
-        <w:ind w:left="705"/>
-        <w:jc w:val="both"/>
-      </w:pPr>
-      <w:r>
-        <w:t>Entrada: 18</w:t>
-      </w:r>
-    </w:p>
-    <w:p>
-      <w:pPr>
-        <w:spacing w:after="142" w:line="331" w:lineRule="auto"/>
-        <w:ind w:left="705"/>
-        <w:jc w:val="both"/>
-      </w:pPr>
-      <w:r>
-        <w:t xml:space="preserve">Salida: </w:t>
-      </w:r>
-      <w:proofErr w:type="spellStart"/>
-      <w:r>
-        <w:t>valido</w:t>
-      </w:r>
-      <w:proofErr w:type="spellEnd"/>
-      <w:r>
-        <w:t xml:space="preserve"> sin </w:t>
-      </w:r>
-      <w:proofErr w:type="spellStart"/>
-      <w:r>
-        <w:t>descuento</w:t>
-      </w:r>
-      <w:proofErr w:type="spellEnd"/>
-    </w:p>
-    <w:p>
-      <w:pPr>
-        <w:spacing w:after="142" w:line="331" w:lineRule="auto"/>
-        <w:ind w:left="705"/>
-        <w:jc w:val="both"/>
-      </w:pPr>
-      <w:proofErr w:type="spellStart"/>
-      <w:r>
-        <w:t>Clase</w:t>
-      </w:r>
-      <w:proofErr w:type="spellEnd"/>
-      <w:r>
-        <w:t xml:space="preserve"> 6:</w:t>
-      </w:r>
-    </w:p>
-    <w:p>
-      <w:pPr>
-        <w:spacing w:after="142" w:line="331" w:lineRule="auto"/>
-        <w:ind w:left="705"/>
-        <w:jc w:val="both"/>
-      </w:pPr>
-      <w:r>
-        <w:t>Entrada: 21</w:t>
-      </w:r>
-    </w:p>
-    <w:p>
-      <w:pPr>
-        <w:spacing w:after="142" w:line="331" w:lineRule="auto"/>
-        <w:ind w:left="705"/>
-        <w:jc w:val="both"/>
-      </w:pPr>
-      <w:r>
-        <w:t xml:space="preserve">Salida: </w:t>
-      </w:r>
-      <w:proofErr w:type="spellStart"/>
-      <w:r>
-        <w:t>valido</w:t>
-      </w:r>
-      <w:proofErr w:type="spellEnd"/>
-      <w:r>
-        <w:t xml:space="preserve"> con </w:t>
-      </w:r>
-      <w:proofErr w:type="spellStart"/>
-      <w:r>
-        <w:t>descuento</w:t>
-      </w:r>
-      <w:proofErr w:type="spellEnd"/>
-    </w:p>
-    <w:p>
-      <w:pPr>
-        <w:spacing w:after="142" w:line="331" w:lineRule="auto"/>
-        <w:ind w:left="705"/>
-        <w:jc w:val="both"/>
-      </w:pPr>
-      <w:r>
-        <w:t>Entrada: 19:</w:t>
-      </w:r>
-    </w:p>
-    <w:p>
-      <w:pPr>
-        <w:spacing w:after="142" w:line="331" w:lineRule="auto"/>
-        <w:ind w:left="705"/>
-        <w:jc w:val="both"/>
-      </w:pPr>
-      <w:r>
-        <w:t xml:space="preserve">Salida: </w:t>
-      </w:r>
-      <w:proofErr w:type="spellStart"/>
-      <w:r>
-        <w:t>valido</w:t>
-      </w:r>
-      <w:proofErr w:type="spellEnd"/>
-      <w:r>
-        <w:t xml:space="preserve"> sin </w:t>
-      </w:r>
-      <w:proofErr w:type="spellStart"/>
-      <w:r>
-        <w:t>descuento</w:t>
-      </w:r>
-      <w:proofErr w:type="spellEnd"/>
+      <w:r>
+        <w:t xml:space="preserve"> 20</w:t>
+      </w:r>
     </w:p>
     <w:p>
       <w:pPr>
@@ -3724,7 +3689,6 @@
         <w:jc w:val="both"/>
       </w:pPr>
       <w:r>
-        <w:lastRenderedPageBreak/>
         <w:t xml:space="preserve">A </w:t>
       </w:r>
       <w:proofErr w:type="spellStart"/>
@@ -3806,6 +3770,276 @@
       <w:proofErr w:type="spellEnd"/>
       <w:r>
         <w:t xml:space="preserve">. </w:t>
+      </w:r>
+    </w:p>
+    <w:p>
+      <w:pPr>
+        <w:pStyle w:val="ListParagraph"/>
+        <w:numPr>
+          <w:ilvl w:val="0"/>
+          <w:numId w:val="2"/>
+        </w:numPr>
+        <w:spacing w:after="142" w:line="331" w:lineRule="auto"/>
+        <w:jc w:val="both"/>
+      </w:pPr>
+      <w:proofErr w:type="spellStart"/>
+      <w:r>
+        <w:t>Clase</w:t>
+      </w:r>
+      <w:proofErr w:type="spellEnd"/>
+      <w:r>
+        <w:t xml:space="preserve"> 1</w:t>
+      </w:r>
+    </w:p>
+    <w:p>
+      <w:pPr>
+        <w:pStyle w:val="ListParagraph"/>
+        <w:spacing w:after="142" w:line="331" w:lineRule="auto"/>
+        <w:ind w:left="1440"/>
+        <w:jc w:val="both"/>
+      </w:pPr>
+      <w:r>
+        <w:t>Frontera: (-</w:t>
+      </w:r>
+      <w:r>
+        <w:rPr>
+          <w:rFonts w:cstheme="minorHAnsi"/>
+        </w:rPr>
+        <w:t>∞,</w:t>
+      </w:r>
+      <w:r>
+        <w:t>0)</w:t>
+      </w:r>
+    </w:p>
+    <w:p>
+      <w:pPr>
+        <w:pStyle w:val="ListParagraph"/>
+        <w:numPr>
+          <w:ilvl w:val="0"/>
+          <w:numId w:val="2"/>
+        </w:numPr>
+        <w:spacing w:after="142" w:line="331" w:lineRule="auto"/>
+        <w:jc w:val="both"/>
+      </w:pPr>
+      <w:proofErr w:type="spellStart"/>
+      <w:r>
+        <w:t>Clase</w:t>
+      </w:r>
+      <w:proofErr w:type="spellEnd"/>
+      <w:r>
+        <w:t xml:space="preserve"> </w:t>
+      </w:r>
+      <w:r>
+        <w:t>2</w:t>
+      </w:r>
+    </w:p>
+    <w:p>
+      <w:pPr>
+        <w:pStyle w:val="ListParagraph"/>
+        <w:spacing w:after="142" w:line="331" w:lineRule="auto"/>
+        <w:ind w:left="1425"/>
+        <w:jc w:val="both"/>
+      </w:pPr>
+      <w:r>
+        <w:t xml:space="preserve">Frontera </w:t>
+      </w:r>
+      <w:r>
+        <w:t>(-</w:t>
+      </w:r>
+      <w:r>
+        <w:rPr>
+          <w:rFonts w:cstheme="minorHAnsi"/>
+        </w:rPr>
+        <w:t>∞,</w:t>
+      </w:r>
+      <w:r>
+        <w:t>0)</w:t>
+      </w:r>
+      <w:r>
+        <w:t xml:space="preserve"> &amp; </w:t>
+      </w:r>
+      <w:r>
+        <w:t>(</w:t>
+      </w:r>
+      <w:r>
+        <w:t>0,20</w:t>
+      </w:r>
+      <w:r>
+        <w:t>)</w:t>
+      </w:r>
+    </w:p>
+    <w:p>
+      <w:pPr>
+        <w:pStyle w:val="ListParagraph"/>
+        <w:numPr>
+          <w:ilvl w:val="0"/>
+          <w:numId w:val="2"/>
+        </w:numPr>
+        <w:spacing w:after="142" w:line="331" w:lineRule="auto"/>
+        <w:jc w:val="both"/>
+      </w:pPr>
+      <w:proofErr w:type="spellStart"/>
+      <w:r>
+        <w:t>Clase</w:t>
+      </w:r>
+      <w:proofErr w:type="spellEnd"/>
+      <w:r>
+        <w:t xml:space="preserve"> </w:t>
+      </w:r>
+      <w:r>
+        <w:t>3</w:t>
+      </w:r>
+    </w:p>
+    <w:p>
+      <w:pPr>
+        <w:pStyle w:val="ListParagraph"/>
+        <w:spacing w:after="142" w:line="331" w:lineRule="auto"/>
+        <w:ind w:left="1425"/>
+        <w:jc w:val="both"/>
+      </w:pPr>
+      <w:r>
+        <w:t>Frontera [18,65]</w:t>
+      </w:r>
+    </w:p>
+    <w:p>
+      <w:pPr>
+        <w:pStyle w:val="ListParagraph"/>
+        <w:numPr>
+          <w:ilvl w:val="0"/>
+          <w:numId w:val="2"/>
+        </w:numPr>
+        <w:spacing w:after="142" w:line="331" w:lineRule="auto"/>
+        <w:jc w:val="both"/>
+      </w:pPr>
+      <w:proofErr w:type="spellStart"/>
+      <w:r>
+        <w:t>Clase</w:t>
+      </w:r>
+      <w:proofErr w:type="spellEnd"/>
+      <w:r>
+        <w:t xml:space="preserve"> </w:t>
+      </w:r>
+      <w:r>
+        <w:t>4</w:t>
+      </w:r>
+    </w:p>
+    <w:p>
+      <w:pPr>
+        <w:pStyle w:val="ListParagraph"/>
+        <w:spacing w:after="142" w:line="331" w:lineRule="auto"/>
+        <w:ind w:left="1425"/>
+        <w:jc w:val="both"/>
+      </w:pPr>
+      <w:r>
+        <w:t xml:space="preserve">Frontera </w:t>
+      </w:r>
+      <w:r>
+        <w:t>(</w:t>
+      </w:r>
+      <w:r>
+        <w:t>65,</w:t>
+      </w:r>
+      <w:r>
+        <w:rPr>
+          <w:rFonts w:cstheme="minorHAnsi"/>
+        </w:rPr>
+        <w:t xml:space="preserve"> ∞</w:t>
+      </w:r>
+      <w:r>
+        <w:t>)</w:t>
+      </w:r>
+    </w:p>
+    <w:p>
+      <w:pPr>
+        <w:pStyle w:val="ListParagraph"/>
+        <w:numPr>
+          <w:ilvl w:val="0"/>
+          <w:numId w:val="2"/>
+        </w:numPr>
+        <w:spacing w:after="142" w:line="331" w:lineRule="auto"/>
+        <w:jc w:val="both"/>
+      </w:pPr>
+      <w:proofErr w:type="spellStart"/>
+      <w:r>
+        <w:t>Clase</w:t>
+      </w:r>
+      <w:proofErr w:type="spellEnd"/>
+      <w:r>
+        <w:t xml:space="preserve"> </w:t>
+      </w:r>
+      <w:r>
+        <w:t>5</w:t>
+      </w:r>
+    </w:p>
+    <w:p>
+      <w:pPr>
+        <w:pStyle w:val="ListParagraph"/>
+        <w:spacing w:after="142" w:line="331" w:lineRule="auto"/>
+        <w:ind w:left="1425"/>
+        <w:jc w:val="both"/>
+      </w:pPr>
+      <w:r>
+        <w:t>Frontera (-</w:t>
+      </w:r>
+      <w:r>
+        <w:rPr>
+          <w:rFonts w:cstheme="minorHAnsi"/>
+        </w:rPr>
+        <w:t>∞,</w:t>
+      </w:r>
+      <w:r>
+        <w:t>0) &amp; (0,</w:t>
+      </w:r>
+      <w:r>
+        <w:t>18</w:t>
+      </w:r>
+      <w:r>
+        <w:t>)</w:t>
+      </w:r>
+    </w:p>
+    <w:p>
+      <w:pPr>
+        <w:pStyle w:val="ListParagraph"/>
+        <w:numPr>
+          <w:ilvl w:val="0"/>
+          <w:numId w:val="2"/>
+        </w:numPr>
+        <w:spacing w:after="142" w:line="331" w:lineRule="auto"/>
+        <w:jc w:val="both"/>
+      </w:pPr>
+      <w:proofErr w:type="spellStart"/>
+      <w:r>
+        <w:t>Clase</w:t>
+      </w:r>
+      <w:proofErr w:type="spellEnd"/>
+      <w:r>
+        <w:t xml:space="preserve"> </w:t>
+      </w:r>
+      <w:r>
+        <w:t>6</w:t>
+      </w:r>
+    </w:p>
+    <w:p>
+      <w:pPr>
+        <w:pStyle w:val="ListParagraph"/>
+        <w:spacing w:after="142" w:line="331" w:lineRule="auto"/>
+        <w:ind w:left="1425"/>
+        <w:jc w:val="both"/>
+      </w:pPr>
+      <w:r>
+        <w:t>Frontera (</w:t>
+      </w:r>
+      <w:r>
+        <w:t>20,</w:t>
+      </w:r>
+      <w:r>
+        <w:rPr>
+          <w:rFonts w:cstheme="minorHAnsi"/>
+        </w:rPr>
+        <w:t xml:space="preserve"> ∞</w:t>
+      </w:r>
+      <w:r>
+        <w:t xml:space="preserve">) </w:t>
       </w:r>
     </w:p>
     <w:p>
@@ -3831,67 +4065,345 @@
       </w:r>
       <w:proofErr w:type="spellStart"/>
       <w:r>
-        <w:t>condicio</w:t>
+        <w:t>condiciones</w:t>
+      </w:r>
+      <w:proofErr w:type="spellEnd"/>
+      <w:r>
+        <w:t xml:space="preserve"> de </w:t>
+      </w:r>
+      <w:proofErr w:type="spellStart"/>
+      <w:r>
+        <w:t>frontera</w:t>
+      </w:r>
+      <w:proofErr w:type="spellEnd"/>
+      <w:r>
+        <w:t xml:space="preserve"> </w:t>
+      </w:r>
+      <w:proofErr w:type="spellStart"/>
+      <w:r>
+        <w:t>anteriores</w:t>
+      </w:r>
+      <w:proofErr w:type="spellEnd"/>
+      <w:r>
+        <w:t xml:space="preserve">, </w:t>
+      </w:r>
+      <w:proofErr w:type="spellStart"/>
+      <w:r>
+        <w:t>defina</w:t>
+      </w:r>
+      <w:proofErr w:type="spellEnd"/>
+      <w:r>
+        <w:t xml:space="preserve"> </w:t>
+      </w:r>
+      <w:proofErr w:type="spellStart"/>
+      <w:r>
+        <w:t>casos</w:t>
+      </w:r>
+      <w:proofErr w:type="spellEnd"/>
+      <w:r>
+        <w:t xml:space="preserve"> de </w:t>
+      </w:r>
+      <w:proofErr w:type="spellStart"/>
+      <w:r>
+        <w:t>prueba</w:t>
+      </w:r>
+      <w:proofErr w:type="spellEnd"/>
+      <w:r>
+        <w:t xml:space="preserve"> </w:t>
+      </w:r>
+      <w:proofErr w:type="spellStart"/>
+      <w:r>
+        <w:t>específicos</w:t>
+      </w:r>
+      <w:proofErr w:type="spellEnd"/>
+      <w:r>
+        <w:t xml:space="preserve">. </w:t>
+      </w:r>
+    </w:p>
+    <w:p>
+      <w:pPr>
+        <w:pStyle w:val="ListParagraph"/>
+        <w:numPr>
+          <w:ilvl w:val="0"/>
+          <w:numId w:val="2"/>
+        </w:numPr>
+        <w:spacing w:after="211"/>
+        <w:jc w:val="both"/>
+      </w:pPr>
+      <w:proofErr w:type="spellStart"/>
+      <w:r>
+        <w:t>Clase</w:t>
+      </w:r>
+      <w:proofErr w:type="spellEnd"/>
+      <w:r>
+        <w:t xml:space="preserve"> 1:</w:t>
+      </w:r>
+    </w:p>
+    <w:p>
+      <w:pPr>
+        <w:pStyle w:val="ListParagraph"/>
+        <w:spacing w:after="211"/>
+        <w:ind w:left="1425"/>
+        <w:jc w:val="both"/>
+      </w:pPr>
+      <w:r>
+        <w:t>(0,19,20)</w:t>
+      </w:r>
+    </w:p>
+    <w:p>
+      <w:pPr>
+        <w:pStyle w:val="ListParagraph"/>
+        <w:numPr>
+          <w:ilvl w:val="0"/>
+          <w:numId w:val="2"/>
+        </w:numPr>
+        <w:spacing w:after="211"/>
+        <w:jc w:val="both"/>
+      </w:pPr>
+      <w:proofErr w:type="spellStart"/>
+      <w:r>
+        <w:t>Clase</w:t>
+      </w:r>
+      <w:proofErr w:type="spellEnd"/>
+      <w:r>
+        <w:t xml:space="preserve"> </w:t>
+      </w:r>
+      <w:r>
+        <w:t>2</w:t>
+      </w:r>
+      <w:r>
+        <w:t>:</w:t>
+      </w:r>
+    </w:p>
+    <w:p>
+      <w:pPr>
+        <w:pStyle w:val="ListParagraph"/>
+        <w:spacing w:after="211"/>
+        <w:ind w:left="1425"/>
+        <w:jc w:val="both"/>
+      </w:pPr>
+      <w:r>
+        <w:t>(150,20,24)</w:t>
+      </w:r>
+    </w:p>
+    <w:p>
+      <w:pPr>
+        <w:pStyle w:val="ListParagraph"/>
+        <w:numPr>
+          <w:ilvl w:val="0"/>
+          <w:numId w:val="2"/>
+        </w:numPr>
+        <w:spacing w:after="211"/>
+        <w:jc w:val="both"/>
+      </w:pPr>
+      <w:proofErr w:type="spellStart"/>
+      <w:r>
+        <w:t>Clase</w:t>
+      </w:r>
+      <w:proofErr w:type="spellEnd"/>
+      <w:r>
+        <w:t xml:space="preserve"> </w:t>
+      </w:r>
+      <w:r>
+        <w:t>3</w:t>
+      </w:r>
+      <w:r>
+        <w:t>:</w:t>
+      </w:r>
+    </w:p>
+    <w:p>
+      <w:pPr>
+        <w:pStyle w:val="ListParagraph"/>
+        <w:spacing w:after="211"/>
+        <w:ind w:left="1425"/>
+        <w:jc w:val="both"/>
+      </w:pPr>
+      <w:r>
+        <w:t>(631,11,18)</w:t>
+      </w:r>
+    </w:p>
+    <w:p>
+      <w:pPr>
+        <w:pStyle w:val="ListParagraph"/>
+        <w:spacing w:after="211"/>
+        <w:ind w:left="1425"/>
+        <w:jc w:val="both"/>
+      </w:pPr>
+      <w:r>
+        <w:t>(631,11,</w:t>
+      </w:r>
+      <w:r>
+        <w:t>65</w:t>
+      </w:r>
+      <w:r>
+        <w:t>)</w:t>
+      </w:r>
+    </w:p>
+    <w:p>
+      <w:pPr>
+        <w:pStyle w:val="ListParagraph"/>
+        <w:spacing w:after="211"/>
+        <w:ind w:left="1425"/>
+        <w:jc w:val="both"/>
+      </w:pPr>
+    </w:p>
+    <w:p>
+      <w:pPr>
+        <w:pStyle w:val="ListParagraph"/>
+        <w:numPr>
+          <w:ilvl w:val="0"/>
+          <w:numId w:val="2"/>
+        </w:numPr>
+        <w:spacing w:after="211"/>
+        <w:jc w:val="both"/>
+      </w:pPr>
+      <w:proofErr w:type="spellStart"/>
+      <w:r>
+        <w:lastRenderedPageBreak/>
+        <w:t>Clase</w:t>
+      </w:r>
+      <w:proofErr w:type="spellEnd"/>
+      <w:r>
+        <w:t xml:space="preserve"> </w:t>
+      </w:r>
+      <w:r>
+        <w:t>4</w:t>
+      </w:r>
+      <w:r>
+        <w:t>:</w:t>
+      </w:r>
+    </w:p>
+    <w:p>
+      <w:pPr>
+        <w:pStyle w:val="ListParagraph"/>
+        <w:spacing w:after="211"/>
+        <w:ind w:left="1425"/>
+        <w:jc w:val="both"/>
+      </w:pPr>
+      <w:r>
+        <w:t>(750,25,66)</w:t>
+      </w:r>
+    </w:p>
+    <w:p>
+      <w:pPr>
+        <w:pStyle w:val="ListParagraph"/>
+        <w:numPr>
+          <w:ilvl w:val="0"/>
+          <w:numId w:val="2"/>
+        </w:numPr>
+        <w:spacing w:after="211"/>
+        <w:jc w:val="both"/>
+      </w:pPr>
+      <w:proofErr w:type="spellStart"/>
+      <w:r>
+        <w:t>Clase</w:t>
+      </w:r>
+      <w:proofErr w:type="spellEnd"/>
+      <w:r>
+        <w:t xml:space="preserve"> </w:t>
+      </w:r>
+      <w:r>
+        <w:t>5</w:t>
+      </w:r>
+      <w:r>
+        <w:t>:</w:t>
+      </w:r>
+    </w:p>
+    <w:p>
+      <w:pPr>
+        <w:pStyle w:val="ListParagraph"/>
+        <w:spacing w:after="211"/>
+        <w:ind w:left="1425"/>
+        <w:jc w:val="both"/>
+      </w:pPr>
+      <w:r>
+        <w:t>(410,50,18)</w:t>
+      </w:r>
+    </w:p>
+    <w:p>
+      <w:pPr>
+        <w:pStyle w:val="ListParagraph"/>
+        <w:spacing w:after="211"/>
+        <w:ind w:left="1425"/>
+        <w:jc w:val="both"/>
+      </w:pPr>
+      <w:r>
+        <w:t>(410,50,1</w:t>
+      </w:r>
+      <w:r>
+        <w:t>7</w:t>
+      </w:r>
+      <w:r>
+        <w:t>)</w:t>
+      </w:r>
+    </w:p>
+    <w:p>
+      <w:pPr>
+        <w:pStyle w:val="ListParagraph"/>
+        <w:numPr>
+          <w:ilvl w:val="0"/>
+          <w:numId w:val="2"/>
+        </w:numPr>
+        <w:spacing w:after="211"/>
+        <w:jc w:val="both"/>
+      </w:pPr>
+      <w:proofErr w:type="spellStart"/>
+      <w:r>
+        <w:t>Clase</w:t>
+      </w:r>
+      <w:proofErr w:type="spellEnd"/>
+      <w:r>
+        <w:t xml:space="preserve"> </w:t>
+      </w:r>
+      <w:r>
+        <w:t>6</w:t>
+      </w:r>
+      <w:r>
+        <w:t>:</w:t>
+      </w:r>
+    </w:p>
+    <w:p>
+      <w:pPr>
+        <w:pStyle w:val="ListParagraph"/>
+        <w:spacing w:after="211"/>
+        <w:ind w:left="1425"/>
+        <w:jc w:val="both"/>
+      </w:pPr>
+      <w:r>
+        <w:t>(320,20,20)</w:t>
+      </w:r>
+    </w:p>
+    <w:p>
+      <w:pPr>
+        <w:pStyle w:val="ListParagraph"/>
+        <w:spacing w:after="211"/>
+        <w:ind w:left="1425"/>
+        <w:jc w:val="both"/>
+      </w:pPr>
+      <w:r>
+        <w:t>(320,21,20</w:t>
       </w:r>
       <w:bookmarkStart w:id="0" w:name="_GoBack"/>
       <w:bookmarkEnd w:id="0"/>
       <w:r>
-        <w:t>nes</w:t>
-      </w:r>
-      <w:proofErr w:type="spellEnd"/>
-      <w:r>
-        <w:t xml:space="preserve"> de </w:t>
-      </w:r>
-      <w:proofErr w:type="spellStart"/>
-      <w:r>
-        <w:t>frontera</w:t>
-      </w:r>
-      <w:proofErr w:type="spellEnd"/>
+        <w:t>)</w:t>
+      </w:r>
+    </w:p>
+    <w:p>
+      <w:pPr>
+        <w:spacing w:after="211"/>
+        <w:ind w:left="1065"/>
+        <w:jc w:val="both"/>
+      </w:pPr>
       <w:r>
         <w:t xml:space="preserve"> </w:t>
       </w:r>
-      <w:proofErr w:type="spellStart"/>
-      <w:r>
-        <w:t>anteriores</w:t>
-      </w:r>
-      <w:proofErr w:type="spellEnd"/>
-      <w:r>
-        <w:t xml:space="preserve">, </w:t>
-      </w:r>
-      <w:proofErr w:type="spellStart"/>
-      <w:r>
-        <w:t>defina</w:t>
-      </w:r>
-      <w:proofErr w:type="spellEnd"/>
-      <w:r>
-        <w:t xml:space="preserve"> </w:t>
-      </w:r>
-      <w:proofErr w:type="spellStart"/>
-      <w:r>
-        <w:t>casos</w:t>
-      </w:r>
-      <w:proofErr w:type="spellEnd"/>
-      <w:r>
-        <w:t xml:space="preserve"> de </w:t>
-      </w:r>
-      <w:proofErr w:type="spellStart"/>
-      <w:r>
-        <w:t>prueba</w:t>
-      </w:r>
-      <w:proofErr w:type="spellEnd"/>
-      <w:r>
-        <w:t xml:space="preserve"> </w:t>
-      </w:r>
-      <w:proofErr w:type="spellStart"/>
-      <w:r>
-        <w:t>específicos</w:t>
-      </w:r>
-      <w:proofErr w:type="spellEnd"/>
-      <w:r>
-        <w:t xml:space="preserve">. </w:t>
-      </w:r>
-    </w:p>
-    <w:p/>
+    </w:p>
+    <w:p>
+      <w:pPr>
+        <w:ind w:left="345"/>
+      </w:pPr>
+    </w:p>
     <w:sectPr>
       <w:pgSz w:w="12240" w:h="15840"/>
       <w:pgMar w:top="1440" w:right="1440" w:bottom="1440" w:left="1440" w:header="720" w:footer="720" w:gutter="0"/>
@@ -3905,6 +4417,119 @@
 <file path=word/numbering.xml><?xml version="1.0" encoding="utf-8"?>
 <w:numbering xmlns:wpc="http://schemas.microsoft.com/office/word/2010/wordprocessingCanvas" xmlns:cx="http://schemas.microsoft.com/office/drawing/2014/chartex" xmlns:cx1="http://schemas.microsoft.com/office/drawing/2015/9/8/chartex" xmlns:cx2="http://schemas.microsoft.com/office/drawing/2015/10/21/chartex" xmlns:cx3="http://schemas.microsoft.com/office/drawing/2016/5/9/chartex" xmlns:cx4="http://schemas.microsoft.com/office/drawing/2016/5/10/chartex" xmlns:cx5="http://schemas.microsoft.com/office/drawing/2016/5/11/chartex" xmlns:cx6="http://schemas.microsoft.com/office/drawing/2016/5/12/chartex" xmlns:cx7="http://schemas.microsoft.com/office/drawing/2016/5/13/chartex" xmlns:cx8="http://schemas.microsoft.com/office/drawing/2016/5/14/chartex" xmlns:mc="http://schemas.openxmlformats.org/markup-compatibility/2006" xmlns:aink="http://schemas.microsoft.com/office/drawing/2016/ink" xmlns:am3d="http://schemas.microsoft.com/office/drawing/2017/model3d" xmlns:o="urn:schemas-microsoft-com:office:office" xmlns:r="http://schemas.openxmlformats.org/officeDocument/2006/relationships" xmlns:m="http://schemas.openxmlformats.org/officeDocument/2006/math" xmlns:v="urn:schemas-microsoft-com:vml" xmlns:wp14="http://schemas.microsoft.com/office/word/2010/wordprocessingDrawing" xmlns:wp="http://schemas.openxmlformats.org/drawingml/2006/wordprocessingDrawing" xmlns:w10="urn:schemas-microsoft-com:office:word" xmlns:w="http://schemas.openxmlformats.org/wordprocessingml/2006/main" xmlns:w14="http://schemas.microsoft.com/office/word/2010/wordml" xmlns:w15="http://schemas.microsoft.com/office/word/2012/wordml" xmlns:w16cid="http://schemas.microsoft.com/office/word/2016/wordml/cid" xmlns:w16se="http://schemas.microsoft.com/office/word/2015/wordml/symex" xmlns:wpg="http://schemas.microsoft.com/office/word/2010/wordprocessingGroup" xmlns:wpi="http://schemas.microsoft.com/office/word/2010/wordprocessingInk" xmlns:wne="http://schemas.microsoft.com/office/word/2006/wordml" xmlns:wps="http://schemas.microsoft.com/office/word/2010/wordprocessingShape" mc:Ignorable="w14 w15 w16se w16cid wp14">
   <w:abstractNum w:abstractNumId="0" w15:restartNumberingAfterBreak="0">
+    <w:nsid w:val="3DB87669"/>
+    <w:multiLevelType w:val="hybridMultilevel"/>
+    <w:tmpl w:val="029C6068"/>
+    <w:lvl w:ilvl="0" w:tplc="04090001">
+      <w:start w:val="1"/>
+      <w:numFmt w:val="bullet"/>
+      <w:lvlText w:val=""/>
+      <w:lvlJc w:val="left"/>
+      <w:pPr>
+        <w:ind w:left="1425" w:hanging="360"/>
+      </w:pPr>
+      <w:rPr>
+        <w:rFonts w:ascii="Symbol" w:hAnsi="Symbol" w:hint="default"/>
+      </w:rPr>
+    </w:lvl>
+    <w:lvl w:ilvl="1" w:tplc="04090003" w:tentative="1">
+      <w:start w:val="1"/>
+      <w:numFmt w:val="bullet"/>
+      <w:lvlText w:val="o"/>
+      <w:lvlJc w:val="left"/>
+      <w:pPr>
+        <w:ind w:left="2145" w:hanging="360"/>
+      </w:pPr>
+      <w:rPr>
+        <w:rFonts w:ascii="Courier New" w:hAnsi="Courier New" w:cs="Courier New" w:hint="default"/>
+      </w:rPr>
+    </w:lvl>
+    <w:lvl w:ilvl="2" w:tplc="04090005" w:tentative="1">
+      <w:start w:val="1"/>
+      <w:numFmt w:val="bullet"/>
+      <w:lvlText w:val=""/>
+      <w:lvlJc w:val="left"/>
+      <w:pPr>
+        <w:ind w:left="2865" w:hanging="360"/>
+      </w:pPr>
+      <w:rPr>
+        <w:rFonts w:ascii="Wingdings" w:hAnsi="Wingdings" w:hint="default"/>
+      </w:rPr>
+    </w:lvl>
+    <w:lvl w:ilvl="3" w:tplc="04090001" w:tentative="1">
+      <w:start w:val="1"/>
+      <w:numFmt w:val="bullet"/>
+      <w:lvlText w:val=""/>
+      <w:lvlJc w:val="left"/>
+      <w:pPr>
+        <w:ind w:left="3585" w:hanging="360"/>
+      </w:pPr>
+      <w:rPr>
+        <w:rFonts w:ascii="Symbol" w:hAnsi="Symbol" w:hint="default"/>
+      </w:rPr>
+    </w:lvl>
+    <w:lvl w:ilvl="4" w:tplc="04090003" w:tentative="1">
+      <w:start w:val="1"/>
+      <w:numFmt w:val="bullet"/>
+      <w:lvlText w:val="o"/>
+      <w:lvlJc w:val="left"/>
+      <w:pPr>
+        <w:ind w:left="4305" w:hanging="360"/>
+      </w:pPr>
+      <w:rPr>
+        <w:rFonts w:ascii="Courier New" w:hAnsi="Courier New" w:cs="Courier New" w:hint="default"/>
+      </w:rPr>
+    </w:lvl>
+    <w:lvl w:ilvl="5" w:tplc="04090005" w:tentative="1">
+      <w:start w:val="1"/>
+      <w:numFmt w:val="bullet"/>
+      <w:lvlText w:val=""/>
+      <w:lvlJc w:val="left"/>
+      <w:pPr>
+        <w:ind w:left="5025" w:hanging="360"/>
+      </w:pPr>
+      <w:rPr>
+        <w:rFonts w:ascii="Wingdings" w:hAnsi="Wingdings" w:hint="default"/>
+      </w:rPr>
+    </w:lvl>
+    <w:lvl w:ilvl="6" w:tplc="04090001" w:tentative="1">
+      <w:start w:val="1"/>
+      <w:numFmt w:val="bullet"/>
+      <w:lvlText w:val=""/>
+      <w:lvlJc w:val="left"/>
+      <w:pPr>
+        <w:ind w:left="5745" w:hanging="360"/>
+      </w:pPr>
+      <w:rPr>
+        <w:rFonts w:ascii="Symbol" w:hAnsi="Symbol" w:hint="default"/>
+      </w:rPr>
+    </w:lvl>
+    <w:lvl w:ilvl="7" w:tplc="04090003" w:tentative="1">
+      <w:start w:val="1"/>
+      <w:numFmt w:val="bullet"/>
+      <w:lvlText w:val="o"/>
+      <w:lvlJc w:val="left"/>
+      <w:pPr>
+        <w:ind w:left="6465" w:hanging="360"/>
+      </w:pPr>
+      <w:rPr>
+        <w:rFonts w:ascii="Courier New" w:hAnsi="Courier New" w:cs="Courier New" w:hint="default"/>
+      </w:rPr>
+    </w:lvl>
+    <w:lvl w:ilvl="8" w:tplc="04090005" w:tentative="1">
+      <w:start w:val="1"/>
+      <w:numFmt w:val="bullet"/>
+      <w:lvlText w:val=""/>
+      <w:lvlJc w:val="left"/>
+      <w:pPr>
+        <w:ind w:left="7185" w:hanging="360"/>
+      </w:pPr>
+      <w:rPr>
+        <w:rFonts w:ascii="Wingdings" w:hAnsi="Wingdings" w:hint="default"/>
+      </w:rPr>
+    </w:lvl>
+  </w:abstractNum>
+  <w:abstractNum w:abstractNumId="1" w15:restartNumberingAfterBreak="0">
     <w:nsid w:val="7EAC7028"/>
     <w:multiLevelType w:val="hybridMultilevel"/>
     <w:tmpl w:val="07E8A2BE"/>
@@ -4116,8 +4741,127 @@
       </w:rPr>
     </w:lvl>
   </w:abstractNum>
+  <w:abstractNum w:abstractNumId="2" w15:restartNumberingAfterBreak="0">
+    <w:nsid w:val="7F4E193B"/>
+    <w:multiLevelType w:val="hybridMultilevel"/>
+    <w:tmpl w:val="6A06FC16"/>
+    <w:lvl w:ilvl="0" w:tplc="04090001">
+      <w:start w:val="1"/>
+      <w:numFmt w:val="bullet"/>
+      <w:lvlText w:val=""/>
+      <w:lvlJc w:val="left"/>
+      <w:pPr>
+        <w:ind w:left="1425" w:hanging="360"/>
+      </w:pPr>
+      <w:rPr>
+        <w:rFonts w:ascii="Symbol" w:hAnsi="Symbol" w:hint="default"/>
+      </w:rPr>
+    </w:lvl>
+    <w:lvl w:ilvl="1" w:tplc="04090003" w:tentative="1">
+      <w:start w:val="1"/>
+      <w:numFmt w:val="bullet"/>
+      <w:lvlText w:val="o"/>
+      <w:lvlJc w:val="left"/>
+      <w:pPr>
+        <w:ind w:left="2145" w:hanging="360"/>
+      </w:pPr>
+      <w:rPr>
+        <w:rFonts w:ascii="Courier New" w:hAnsi="Courier New" w:cs="Courier New" w:hint="default"/>
+      </w:rPr>
+    </w:lvl>
+    <w:lvl w:ilvl="2" w:tplc="04090005" w:tentative="1">
+      <w:start w:val="1"/>
+      <w:numFmt w:val="bullet"/>
+      <w:lvlText w:val=""/>
+      <w:lvlJc w:val="left"/>
+      <w:pPr>
+        <w:ind w:left="2865" w:hanging="360"/>
+      </w:pPr>
+      <w:rPr>
+        <w:rFonts w:ascii="Wingdings" w:hAnsi="Wingdings" w:hint="default"/>
+      </w:rPr>
+    </w:lvl>
+    <w:lvl w:ilvl="3" w:tplc="04090001" w:tentative="1">
+      <w:start w:val="1"/>
+      <w:numFmt w:val="bullet"/>
+      <w:lvlText w:val=""/>
+      <w:lvlJc w:val="left"/>
+      <w:pPr>
+        <w:ind w:left="3585" w:hanging="360"/>
+      </w:pPr>
+      <w:rPr>
+        <w:rFonts w:ascii="Symbol" w:hAnsi="Symbol" w:hint="default"/>
+      </w:rPr>
+    </w:lvl>
+    <w:lvl w:ilvl="4" w:tplc="04090003" w:tentative="1">
+      <w:start w:val="1"/>
+      <w:numFmt w:val="bullet"/>
+      <w:lvlText w:val="o"/>
+      <w:lvlJc w:val="left"/>
+      <w:pPr>
+        <w:ind w:left="4305" w:hanging="360"/>
+      </w:pPr>
+      <w:rPr>
+        <w:rFonts w:ascii="Courier New" w:hAnsi="Courier New" w:cs="Courier New" w:hint="default"/>
+      </w:rPr>
+    </w:lvl>
+    <w:lvl w:ilvl="5" w:tplc="04090005" w:tentative="1">
+      <w:start w:val="1"/>
+      <w:numFmt w:val="bullet"/>
+      <w:lvlText w:val=""/>
+      <w:lvlJc w:val="left"/>
+      <w:pPr>
+        <w:ind w:left="5025" w:hanging="360"/>
+      </w:pPr>
+      <w:rPr>
+        <w:rFonts w:ascii="Wingdings" w:hAnsi="Wingdings" w:hint="default"/>
+      </w:rPr>
+    </w:lvl>
+    <w:lvl w:ilvl="6" w:tplc="04090001" w:tentative="1">
+      <w:start w:val="1"/>
+      <w:numFmt w:val="bullet"/>
+      <w:lvlText w:val=""/>
+      <w:lvlJc w:val="left"/>
+      <w:pPr>
+        <w:ind w:left="5745" w:hanging="360"/>
+      </w:pPr>
+      <w:rPr>
+        <w:rFonts w:ascii="Symbol" w:hAnsi="Symbol" w:hint="default"/>
+      </w:rPr>
+    </w:lvl>
+    <w:lvl w:ilvl="7" w:tplc="04090003" w:tentative="1">
+      <w:start w:val="1"/>
+      <w:numFmt w:val="bullet"/>
+      <w:lvlText w:val="o"/>
+      <w:lvlJc w:val="left"/>
+      <w:pPr>
+        <w:ind w:left="6465" w:hanging="360"/>
+      </w:pPr>
+      <w:rPr>
+        <w:rFonts w:ascii="Courier New" w:hAnsi="Courier New" w:cs="Courier New" w:hint="default"/>
+      </w:rPr>
+    </w:lvl>
+    <w:lvl w:ilvl="8" w:tplc="04090005" w:tentative="1">
+      <w:start w:val="1"/>
+      <w:numFmt w:val="bullet"/>
+      <w:lvlText w:val=""/>
+      <w:lvlJc w:val="left"/>
+      <w:pPr>
+        <w:ind w:left="7185" w:hanging="360"/>
+      </w:pPr>
+      <w:rPr>
+        <w:rFonts w:ascii="Wingdings" w:hAnsi="Wingdings" w:hint="default"/>
+      </w:rPr>
+    </w:lvl>
+  </w:abstractNum>
   <w:num w:numId="1">
+    <w:abstractNumId w:val="1"/>
+  </w:num>
+  <w:num w:numId="2">
     <w:abstractNumId w:val="0"/>
+  </w:num>
+  <w:num w:numId="3">
+    <w:abstractNumId w:val="2"/>
   </w:num>
 </w:numbering>
 </file>

</xml_diff>